<commit_message>
completion status added in updation card
</commit_message>
<xml_diff>
--- a/backend/controllers/test1.docx
+++ b/backend/controllers/test1.docx
@@ -317,20 +317,6 @@
         </w:rPr>
         <w:t>{city} – {pincode}</w:t>
       </w:r>
-    </w:p>
-    <w:p>
-      <w:pPr>
-        <w:autoSpaceDE w:val="0"/>
-        <w:autoSpaceDN w:val="0"/>
-        <w:adjustRightInd w:val="0"/>
-        <w:ind w:hanging="567"/>
-        <w:rPr>
-          <w:rFonts w:ascii="Arial" w:eastAsia="Times New Roman" w:hAnsi="Arial" w:cs="Arial"/>
-          <w:color w:val="333333"/>
-          <w:sz w:val="17"/>
-          <w:szCs w:val="17"/>
-        </w:rPr>
-      </w:pPr>
     </w:p>
     <w:tbl>
       <w:tblPr>
@@ -495,6 +481,14 @@
                 <w:sz w:val="17"/>
                 <w:szCs w:val="17"/>
               </w:rPr>
+              <w:t xml:space="preserve"> </w:t>
+            </w:r>
+            <w:r>
+              <w:rPr>
+                <w:rFonts w:ascii="Arial" w:eastAsia="Times New Roman" w:hAnsi="Arial" w:cs="Arial"/>
+                <w:sz w:val="17"/>
+                <w:szCs w:val="17"/>
+              </w:rPr>
               <w:t>{INS $ship.name}</w:t>
             </w:r>
           </w:p>
@@ -612,6 +606,62 @@
         <w:autoSpaceDE w:val="0"/>
         <w:autoSpaceDN w:val="0"/>
         <w:adjustRightInd w:val="0"/>
+        <w:ind w:hanging="567"/>
+        <w:rPr>
+          <w:rFonts w:ascii="Arial" w:eastAsia="Times New Roman" w:hAnsi="Arial" w:cs="Arial"/>
+          <w:color w:val="333333"/>
+          <w:sz w:val="17"/>
+          <w:szCs w:val="17"/>
+        </w:rPr>
+      </w:pPr>
+    </w:p>
+    <w:p>
+      <w:pPr>
+        <w:autoSpaceDE w:val="0"/>
+        <w:autoSpaceDN w:val="0"/>
+        <w:adjustRightInd w:val="0"/>
+        <w:ind w:hanging="567"/>
+        <w:rPr>
+          <w:rFonts w:ascii="Arial" w:eastAsia="Times New Roman" w:hAnsi="Arial" w:cs="Arial"/>
+          <w:color w:val="333333"/>
+          <w:sz w:val="17"/>
+          <w:szCs w:val="17"/>
+        </w:rPr>
+      </w:pPr>
+    </w:p>
+    <w:p>
+      <w:pPr>
+        <w:autoSpaceDE w:val="0"/>
+        <w:autoSpaceDN w:val="0"/>
+        <w:adjustRightInd w:val="0"/>
+        <w:ind w:hanging="567"/>
+        <w:rPr>
+          <w:rFonts w:ascii="Arial" w:eastAsia="Times New Roman" w:hAnsi="Arial" w:cs="Arial"/>
+          <w:color w:val="333333"/>
+          <w:sz w:val="17"/>
+          <w:szCs w:val="17"/>
+        </w:rPr>
+      </w:pPr>
+    </w:p>
+    <w:p>
+      <w:pPr>
+        <w:autoSpaceDE w:val="0"/>
+        <w:autoSpaceDN w:val="0"/>
+        <w:adjustRightInd w:val="0"/>
+        <w:ind w:hanging="567"/>
+        <w:rPr>
+          <w:rFonts w:ascii="Arial" w:eastAsia="Times New Roman" w:hAnsi="Arial" w:cs="Arial"/>
+          <w:color w:val="333333"/>
+          <w:sz w:val="17"/>
+          <w:szCs w:val="17"/>
+        </w:rPr>
+      </w:pPr>
+    </w:p>
+    <w:p>
+      <w:pPr>
+        <w:autoSpaceDE w:val="0"/>
+        <w:autoSpaceDN w:val="0"/>
+        <w:adjustRightInd w:val="0"/>
         <w:ind w:left="-567" w:hanging="567"/>
         <w:rPr>
           <w:rFonts w:ascii="Arial" w:eastAsia="Times New Roman" w:hAnsi="Arial" w:cs="Arial"/>
@@ -659,9 +709,9 @@
     </w:p>
     <w:tbl>
       <w:tblPr>
-        <w:tblW w:w="4319" w:type="pct"/>
-        <w:tblCellSpacing w:w="15" w:type="dxa"/>
-        <w:tblInd w:w="-567" w:type="dxa"/>
+        <w:tblW w:w="5000" w:type="pct"/>
+        <w:tblCellSpacing w:w="0" w:type="dxa"/>
+        <w:tblInd w:w="-600" w:type="dxa"/>
         <w:tblCellMar>
           <w:left w:w="0" w:type="dxa"/>
           <w:right w:w="0" w:type="dxa"/>
@@ -669,176 +719,172 @@
         <w:tblLook w:val="04A0" w:firstRow="1" w:lastRow="0" w:firstColumn="1" w:lastColumn="0" w:noHBand="0" w:noVBand="1"/>
       </w:tblPr>
       <w:tblGrid>
-        <w:gridCol w:w="5508"/>
-        <w:gridCol w:w="2289"/>
+        <w:gridCol w:w="9026"/>
       </w:tblGrid>
       <w:tr>
         <w:trPr>
-          <w:tblCellSpacing w:w="15" w:type="dxa"/>
+          <w:tblCellSpacing w:w="0" w:type="dxa"/>
         </w:trPr>
         <w:tc>
           <w:tcPr>
             <w:tcW w:w="0" w:type="auto"/>
-            <w:vAlign w:val="center"/>
             <w:hideMark/>
           </w:tcPr>
+          <w:tbl>
+            <w:tblPr>
+              <w:tblW w:w="4337" w:type="pct"/>
+              <w:tblCellSpacing w:w="15" w:type="dxa"/>
+              <w:tblCellMar>
+                <w:left w:w="0" w:type="dxa"/>
+                <w:right w:w="0" w:type="dxa"/>
+              </w:tblCellMar>
+              <w:tblLook w:val="04A0" w:firstRow="1" w:lastRow="0" w:firstColumn="1" w:lastColumn="0" w:noHBand="0" w:noVBand="1"/>
+            </w:tblPr>
+            <w:tblGrid>
+              <w:gridCol w:w="5608"/>
+              <w:gridCol w:w="2221"/>
+            </w:tblGrid>
+            <w:tr>
+              <w:trPr>
+                <w:trHeight w:val="218"/>
+                <w:tblCellSpacing w:w="15" w:type="dxa"/>
+              </w:trPr>
+              <w:tc>
+                <w:tcPr>
+                  <w:tcW w:w="0" w:type="auto"/>
+                  <w:vAlign w:val="center"/>
+                  <w:hideMark/>
+                </w:tcPr>
+                <w:p>
+                  <w:pPr>
+                    <w:rPr>
+                      <w:rFonts w:ascii="Arial" w:eastAsia="Times New Roman" w:hAnsi="Arial" w:cs="Arial"/>
+                      <w:sz w:val="17"/>
+                      <w:szCs w:val="17"/>
+                    </w:rPr>
+                  </w:pPr>
+                  <w:r>
+                    <w:rPr>
+                      <w:rFonts w:ascii="Arial" w:eastAsia="Times New Roman" w:hAnsi="Arial" w:cs="Arial"/>
+                      <w:b/>
+                      <w:bCs/>
+                      <w:sz w:val="17"/>
+                      <w:szCs w:val="17"/>
+                    </w:rPr>
+                    <w:t>LOCATION TO BE TREATED :</w:t>
+                  </w:r>
+                </w:p>
+              </w:tc>
+              <w:tc>
+                <w:tcPr>
+                  <w:tcW w:w="1395" w:type="pct"/>
+                  <w:vAlign w:val="center"/>
+                  <w:hideMark/>
+                </w:tcPr>
+                <w:p>
+                  <w:pPr>
+                    <w:jc w:val="right"/>
+                    <w:rPr>
+                      <w:rFonts w:ascii="Arial" w:eastAsia="Times New Roman" w:hAnsi="Arial" w:cs="Arial"/>
+                      <w:sz w:val="17"/>
+                      <w:szCs w:val="17"/>
+                    </w:rPr>
+                  </w:pPr>
+                  <w:r>
+                    <w:rPr>
+                      <w:rFonts w:ascii="Arial" w:eastAsia="Times New Roman" w:hAnsi="Arial" w:cs="Arial"/>
+                      <w:b/>
+                      <w:bCs/>
+                      <w:sz w:val="17"/>
+                      <w:szCs w:val="17"/>
+                    </w:rPr>
+                    <w:t xml:space="preserve">AREA : </w:t>
+                  </w:r>
+                  <w:r>
+                    <w:rPr>
+                      <w:rFonts w:ascii="Arial" w:eastAsia="Times New Roman" w:hAnsi="Arial" w:cs="Arial"/>
+                      <w:bCs/>
+                      <w:sz w:val="17"/>
+                      <w:szCs w:val="17"/>
+                    </w:rPr>
+                    <w:t>{area}</w:t>
+                  </w:r>
+                  <w:r>
+                    <w:rPr>
+                      <w:rFonts w:ascii="Arial" w:eastAsia="Times New Roman" w:hAnsi="Arial" w:cs="Arial"/>
+                      <w:bCs/>
+                      <w:sz w:val="17"/>
+                      <w:szCs w:val="17"/>
+                    </w:rPr>
+                    <w:t xml:space="preserve"> sq.ft</w:t>
+                  </w:r>
+                  <w:r>
+                    <w:rPr>
+                      <w:rFonts w:ascii="Arial" w:eastAsia="Times New Roman" w:hAnsi="Arial" w:cs="Arial"/>
+                      <w:b/>
+                      <w:bCs/>
+                      <w:sz w:val="17"/>
+                      <w:szCs w:val="17"/>
+                    </w:rPr>
+                    <w:t xml:space="preserve">.  </w:t>
+                  </w:r>
+                </w:p>
+              </w:tc>
+            </w:tr>
+            <w:tr>
+              <w:trPr>
+                <w:trHeight w:val="231"/>
+                <w:tblCellSpacing w:w="15" w:type="dxa"/>
+              </w:trPr>
+              <w:tc>
+                <w:tcPr>
+                  <w:tcW w:w="4962" w:type="pct"/>
+                  <w:gridSpan w:val="2"/>
+                  <w:vAlign w:val="center"/>
+                  <w:hideMark/>
+                </w:tcPr>
+                <w:p>
+                  <w:pPr>
+                    <w:rPr>
+                      <w:rFonts w:ascii="Arial" w:eastAsia="Times New Roman" w:hAnsi="Arial" w:cs="Arial"/>
+                      <w:sz w:val="17"/>
+                      <w:szCs w:val="17"/>
+                    </w:rPr>
+                  </w:pPr>
+                  <w:r>
+                    <w:rPr>
+                      <w:rFonts w:ascii="Arial" w:eastAsia="Times New Roman" w:hAnsi="Arial" w:cs="Arial"/>
+                      <w:sz w:val="17"/>
+                      <w:szCs w:val="17"/>
+                    </w:rPr>
+                    <w:t>Your bldg No. 1 to 6, compound, Gardens &amp; bldg surrounding area (G+4)</w:t>
+                  </w:r>
+                </w:p>
+              </w:tc>
+            </w:tr>
+          </w:tbl>
           <w:p>
             <w:pPr>
-              <w:ind w:left="390" w:hanging="390"/>
               <w:rPr>
                 <w:rFonts w:ascii="Arial" w:eastAsia="Times New Roman" w:hAnsi="Arial" w:cs="Arial"/>
                 <w:sz w:val="17"/>
                 <w:szCs w:val="17"/>
               </w:rPr>
             </w:pPr>
-            <w:r>
-              <w:rPr>
-                <w:rFonts w:ascii="Arial" w:eastAsia="Times New Roman" w:hAnsi="Arial" w:cs="Arial"/>
-                <w:b/>
-                <w:bCs/>
-                <w:sz w:val="17"/>
-                <w:szCs w:val="17"/>
-              </w:rPr>
-              <w:t>LOCATION TO BE TREATED :</w:t>
-            </w:r>
-          </w:p>
-        </w:tc>
-        <w:tc>
-          <w:tcPr>
-            <w:tcW w:w="1456" w:type="pct"/>
-            <w:vAlign w:val="center"/>
-            <w:hideMark/>
-          </w:tcPr>
-          <w:p>
-            <w:pPr>
-              <w:jc w:val="right"/>
-              <w:rPr>
-                <w:rFonts w:ascii="Arial" w:eastAsia="Times New Roman" w:hAnsi="Arial" w:cs="Arial"/>
-                <w:sz w:val="17"/>
-                <w:szCs w:val="17"/>
-              </w:rPr>
-            </w:pPr>
-            <w:r>
-              <w:rPr>
-                <w:rFonts w:ascii="Arial" w:eastAsia="Times New Roman" w:hAnsi="Arial" w:cs="Arial"/>
-                <w:b/>
-                <w:bCs/>
-                <w:sz w:val="17"/>
-                <w:szCs w:val="17"/>
-              </w:rPr>
-              <w:t>AREA :</w:t>
-            </w:r>
-            <w:r>
-              <w:rPr>
-                <w:rFonts w:ascii="Arial" w:eastAsia="Times New Roman" w:hAnsi="Arial" w:cs="Arial"/>
-                <w:b/>
-                <w:bCs/>
-                <w:sz w:val="17"/>
-                <w:szCs w:val="17"/>
-              </w:rPr>
-              <w:t xml:space="preserve"> </w:t>
-            </w:r>
-            <w:r>
-              <w:rPr>
-                <w:rFonts w:ascii="Arial" w:eastAsia="Times New Roman" w:hAnsi="Arial" w:cs="Arial"/>
-                <w:bCs/>
-                <w:sz w:val="17"/>
-                <w:szCs w:val="17"/>
-              </w:rPr>
-              <w:t>{area} sq.ft.</w:t>
-            </w:r>
-            <w:r>
-              <w:rPr>
-                <w:rFonts w:ascii="Arial" w:eastAsia="Times New Roman" w:hAnsi="Arial" w:cs="Arial"/>
-                <w:bCs/>
-                <w:sz w:val="17"/>
-                <w:szCs w:val="17"/>
-              </w:rPr>
-              <w:t>.</w:t>
-            </w:r>
-            <w:r>
-              <w:rPr>
-                <w:rFonts w:ascii="Arial" w:eastAsia="Times New Roman" w:hAnsi="Arial" w:cs="Arial"/>
-                <w:sz w:val="17"/>
-                <w:szCs w:val="17"/>
-              </w:rPr>
-              <w:t xml:space="preserve"> </w:t>
-            </w:r>
           </w:p>
         </w:tc>
       </w:tr>
     </w:tbl>
     <w:p>
       <w:pPr>
-        <w:autoSpaceDE w:val="0"/>
-        <w:autoSpaceDN w:val="0"/>
-        <w:adjustRightInd w:val="0"/>
-        <w:ind w:left="-567" w:hanging="567"/>
-        <w:rPr>
-          <w:rFonts w:ascii="Arial" w:eastAsia="Times New Roman" w:hAnsi="Arial" w:cs="Arial"/>
-          <w:b/>
-          <w:bCs/>
-          <w:color w:val="333333"/>
-          <w:sz w:val="17"/>
-          <w:szCs w:val="17"/>
-        </w:rPr>
-      </w:pPr>
-    </w:p>
-    <w:p>
-      <w:pPr>
-        <w:ind w:left="-1418" w:firstLine="851"/>
         <w:rPr>
           <w:rFonts w:ascii="Arial" w:hAnsi="Arial" w:cs="Arial"/>
           <w:sz w:val="18"/>
           <w:szCs w:val="18"/>
         </w:rPr>
       </w:pPr>
-      <w:r>
-        <w:rPr>
-          <w:rFonts w:ascii="Arial" w:hAnsi="Arial" w:cs="Arial"/>
-          <w:sz w:val="18"/>
-          <w:szCs w:val="18"/>
-        </w:rPr>
-        <w:t xml:space="preserve">Your Villa  Premises i.e. Gr. Floor Level  toilets, gutters, </w:t>
-      </w:r>
-    </w:p>
-    <w:p>
-      <w:pPr>
-        <w:ind w:left="-1418" w:firstLine="851"/>
-        <w:rPr>
-          <w:rFonts w:ascii="Arial" w:hAnsi="Arial" w:cs="Arial"/>
-          <w:sz w:val="18"/>
-          <w:szCs w:val="18"/>
-        </w:rPr>
-      </w:pPr>
-      <w:r>
-        <w:rPr>
-          <w:rFonts w:ascii="Arial" w:hAnsi="Arial" w:cs="Arial"/>
-          <w:sz w:val="18"/>
-          <w:szCs w:val="18"/>
-        </w:rPr>
-        <w:t>back &amp; front side compound area etc</w:t>
-      </w:r>
-    </w:p>
-    <w:p>
-      <w:pPr>
-        <w:ind w:left="-1418" w:firstLine="851"/>
-        <w:rPr>
-          <w:rFonts w:ascii="Arial" w:hAnsi="Arial" w:cs="Arial"/>
-          <w:sz w:val="18"/>
-          <w:szCs w:val="18"/>
-        </w:rPr>
-      </w:pPr>
-    </w:p>
-    <w:p>
-      <w:pPr>
-        <w:ind w:left="-1418" w:firstLine="851"/>
-        <w:rPr>
-          <w:rFonts w:ascii="Arial" w:hAnsi="Arial" w:cs="Arial"/>
-          <w:sz w:val="18"/>
-          <w:szCs w:val="18"/>
-        </w:rPr>
-      </w:pPr>
+      <w:bookmarkStart w:id="0" w:name="_GoBack"/>
+      <w:bookmarkEnd w:id="0"/>
     </w:p>
     <w:tbl>
       <w:tblPr>
@@ -949,6 +995,14 @@
                 <w:sz w:val="17"/>
                 <w:szCs w:val="17"/>
               </w:rPr>
+              <w:t xml:space="preserve"> </w:t>
+            </w:r>
+            <w:r>
+              <w:rPr>
+                <w:rFonts w:ascii="Arial" w:eastAsia="Times New Roman" w:hAnsi="Arial" w:cs="Arial"/>
+                <w:sz w:val="17"/>
+                <w:szCs w:val="17"/>
+              </w:rPr>
               <w:t>{INS $serv }</w:t>
             </w:r>
           </w:p>
@@ -1012,7 +1066,6 @@
     </w:tbl>
     <w:p>
       <w:pPr>
-        <w:ind w:left="-1418" w:firstLine="851"/>
         <w:rPr>
           <w:rFonts w:ascii="Arial" w:hAnsi="Arial" w:cs="Arial"/>
           <w:sz w:val="18"/>
@@ -1181,8 +1234,6 @@
           <w:szCs w:val="18"/>
         </w:rPr>
       </w:pPr>
-      <w:bookmarkStart w:id="0" w:name="_GoBack"/>
-      <w:bookmarkEnd w:id="0"/>
     </w:p>
     <w:sectPr>
       <w:headerReference w:type="default" r:id="rId6"/>

</xml_diff>